<commit_message>
Purple admin folder removed and other report work
</commit_message>
<xml_diff>
--- a/MSc Work/Ethical work/Questionnaire Analysis.docx
+++ b/MSc Work/Ethical work/Questionnaire Analysis.docx
@@ -8798,37 +8798,13 @@
         <w:rPr>
           <w:rFonts w:ascii="Times New Roman" w:hAnsi="Times New Roman" w:cs="Times New Roman"/>
         </w:rPr>
-        <w:t xml:space="preserve">From the above table 100% representing 10 respondents propound </w:t>
-      </w:r>
-      <w:r>
-        <w:rPr>
-          <w:rFonts w:ascii="Times New Roman" w:hAnsi="Times New Roman" w:cs="Times New Roman"/>
-        </w:rPr>
-        <w:t>that the navigation make sense</w:t>
-      </w:r>
-      <w:r>
-        <w:rPr>
-          <w:rFonts w:ascii="Times New Roman" w:hAnsi="Times New Roman" w:cs="Times New Roman"/>
-        </w:rPr>
-        <w:t xml:space="preserve">. Therefore, all (100%) of the respondent </w:t>
-      </w:r>
-      <w:r>
-        <w:rPr>
-          <w:rFonts w:ascii="Times New Roman" w:hAnsi="Times New Roman" w:cs="Times New Roman"/>
-        </w:rPr>
-        <w:t>find the navigation worthwhile</w:t>
-      </w:r>
-      <w:r>
-        <w:rPr>
-          <w:rFonts w:ascii="Times New Roman" w:hAnsi="Times New Roman" w:cs="Times New Roman"/>
-        </w:rPr>
-        <w:t xml:space="preserve"> </w:t>
-      </w:r>
-      <w:r>
-        <w:rPr>
-          <w:rFonts w:ascii="Times New Roman" w:hAnsi="Times New Roman" w:cs="Times New Roman"/>
-        </w:rPr>
-        <w:t>as they can find what they are looking for</w:t>
+        <w:t>From the above table 100% representing 10 respondents propound that the navigation make sense. Therefore, all (100%) of the respondent find the navigation worthwhile</w:t>
+      </w:r>
+      <w:r>
+        <w:rPr>
+          <w:rFonts w:ascii="Times New Roman" w:hAnsi="Times New Roman" w:cs="Times New Roman"/>
+        </w:rPr>
+        <w:t xml:space="preserve"> as they can find what they are looking for</w:t>
       </w:r>
       <w:r>
         <w:rPr>
@@ -8867,6 +8843,27 @@
           <w:b/>
         </w:rPr>
         <w:t>Do you have any thought on how this software can be improve?</w:t>
+      </w:r>
+    </w:p>
+    <w:p>
+      <w:pPr>
+        <w:pBdr>
+          <w:top w:val="single" w:sz="4" w:space="1" w:color="auto"/>
+          <w:left w:val="single" w:sz="4" w:space="4" w:color="auto"/>
+          <w:bottom w:val="single" w:sz="4" w:space="1" w:color="auto"/>
+          <w:right w:val="single" w:sz="4" w:space="4" w:color="auto"/>
+        </w:pBdr>
+        <w:spacing w:after="0" w:line="240" w:lineRule="auto"/>
+        <w:ind w:left="-76"/>
+        <w:rPr>
+          <w:rFonts w:ascii="Times New Roman" w:hAnsi="Times New Roman" w:cs="Times New Roman"/>
+        </w:rPr>
+      </w:pPr>
+      <w:r>
+        <w:rPr>
+          <w:rFonts w:ascii="Times New Roman" w:hAnsi="Times New Roman" w:cs="Times New Roman"/>
+        </w:rPr>
+        <w:t>Opinion of respondent on how the software can be improve</w:t>
       </w:r>
     </w:p>
     <w:p>
@@ -8950,7 +8947,7 @@
         <w:pStyle w:val="ListParagraph"/>
         <w:numPr>
           <w:ilvl w:val="0"/>
-          <w:numId w:val="4"/>
+          <w:numId w:val="6"/>
         </w:numPr>
         <w:pBdr>
           <w:top w:val="single" w:sz="4" w:space="1" w:color="auto"/>
@@ -8974,6 +8971,32 @@
     <w:p>
       <w:pPr>
         <w:pStyle w:val="ListParagraph"/>
+        <w:numPr>
+          <w:ilvl w:val="0"/>
+          <w:numId w:val="6"/>
+        </w:numPr>
+        <w:pBdr>
+          <w:top w:val="single" w:sz="4" w:space="1" w:color="auto"/>
+          <w:left w:val="single" w:sz="4" w:space="4" w:color="auto"/>
+          <w:bottom w:val="single" w:sz="4" w:space="1" w:color="auto"/>
+          <w:right w:val="single" w:sz="4" w:space="4" w:color="auto"/>
+        </w:pBdr>
+        <w:spacing w:after="0" w:line="240" w:lineRule="auto"/>
+        <w:ind w:left="284"/>
+        <w:rPr>
+          <w:rFonts w:ascii="Times New Roman" w:hAnsi="Times New Roman" w:cs="Times New Roman"/>
+        </w:rPr>
+      </w:pPr>
+      <w:r>
+        <w:rPr>
+          <w:rFonts w:ascii="Times New Roman" w:hAnsi="Times New Roman" w:cs="Times New Roman"/>
+        </w:rPr>
+        <w:t>Provide search field for records</w:t>
+      </w:r>
+    </w:p>
+    <w:p>
+      <w:pPr>
+        <w:pStyle w:val="ListParagraph"/>
         <w:spacing w:after="0" w:line="240" w:lineRule="auto"/>
         <w:ind w:left="284"/>
         <w:rPr>
@@ -9002,6 +9025,39 @@
           <w:b/>
         </w:rPr>
         <w:t>How would you describe this software using you own words?</w:t>
+      </w:r>
+    </w:p>
+    <w:p>
+      <w:pPr>
+        <w:pBdr>
+          <w:top w:val="single" w:sz="4" w:space="1" w:color="auto"/>
+          <w:left w:val="single" w:sz="4" w:space="4" w:color="auto"/>
+          <w:bottom w:val="single" w:sz="4" w:space="1" w:color="auto"/>
+          <w:right w:val="single" w:sz="4" w:space="4" w:color="auto"/>
+        </w:pBdr>
+        <w:spacing w:after="0" w:line="240" w:lineRule="auto"/>
+        <w:ind w:left="-76"/>
+        <w:rPr>
+          <w:rFonts w:ascii="Times New Roman" w:hAnsi="Times New Roman" w:cs="Times New Roman"/>
+        </w:rPr>
+      </w:pPr>
+      <w:r>
+        <w:rPr>
+          <w:rFonts w:ascii="Times New Roman" w:hAnsi="Times New Roman" w:cs="Times New Roman"/>
+        </w:rPr>
+        <w:t xml:space="preserve">Participant </w:t>
+      </w:r>
+      <w:r>
+        <w:rPr>
+          <w:rFonts w:ascii="Times New Roman" w:hAnsi="Times New Roman" w:cs="Times New Roman"/>
+        </w:rPr>
+        <w:t xml:space="preserve">respondent </w:t>
+      </w:r>
+      <w:r>
+        <w:rPr>
+          <w:rFonts w:ascii="Times New Roman" w:hAnsi="Times New Roman" w:cs="Times New Roman"/>
+        </w:rPr>
+        <w:t>describing the system in their own words</w:t>
       </w:r>
     </w:p>
     <w:p>
@@ -9118,8 +9174,6 @@
           <w:b/>
         </w:rPr>
       </w:pPr>
-      <w:bookmarkStart w:id="0" w:name="_GoBack"/>
-      <w:bookmarkEnd w:id="0"/>
     </w:p>
     <w:p>
       <w:pPr>
@@ -9141,6 +9195,41 @@
           <w:b/>
         </w:rPr>
         <w:t>Any suggestions or observation?</w:t>
+      </w:r>
+    </w:p>
+    <w:p>
+      <w:pPr>
+        <w:pBdr>
+          <w:top w:val="single" w:sz="4" w:space="1" w:color="auto"/>
+          <w:left w:val="single" w:sz="4" w:space="4" w:color="auto"/>
+          <w:bottom w:val="single" w:sz="4" w:space="1" w:color="auto"/>
+          <w:right w:val="single" w:sz="4" w:space="4" w:color="auto"/>
+        </w:pBdr>
+        <w:spacing w:after="0" w:line="240" w:lineRule="auto"/>
+        <w:ind w:left="-76"/>
+        <w:rPr>
+          <w:rFonts w:ascii="Times New Roman" w:hAnsi="Times New Roman" w:cs="Times New Roman"/>
+        </w:rPr>
+      </w:pPr>
+      <w:r>
+        <w:rPr>
+          <w:rFonts w:ascii="Times New Roman" w:hAnsi="Times New Roman" w:cs="Times New Roman"/>
+        </w:rPr>
+        <w:t>Suggestion</w:t>
+      </w:r>
+      <w:r>
+        <w:rPr>
+          <w:rFonts w:ascii="Times New Roman" w:hAnsi="Times New Roman" w:cs="Times New Roman"/>
+        </w:rPr>
+        <w:t>s</w:t>
+      </w:r>
+      <w:bookmarkStart w:id="0" w:name="_GoBack"/>
+      <w:bookmarkEnd w:id="0"/>
+      <w:r>
+        <w:rPr>
+          <w:rFonts w:ascii="Times New Roman" w:hAnsi="Times New Roman" w:cs="Times New Roman"/>
+        </w:rPr>
+        <w:t xml:space="preserve"> made by respondents</w:t>
       </w:r>
     </w:p>
     <w:p>

</xml_diff>